<commit_message>
updated Qgen table to include p-values for Q2; reran several scripts that recreated tables to make sure those tables had updated data for First Follicle models
</commit_message>
<xml_diff>
--- a/Figures_Tables/ANOVA_1yr/ANOVA_1yr_DistAndUrbsc_Q1.docx
+++ b/Figures_Tables/ANOVA_1yr/ANOVA_1yr_DistAndUrbsc_Q1.docx
@@ -2591,39 +2591,39 @@
                 <w:szCs w:val="22"/>
                 <w:color w:val="000000"/>
               </w:rPr>
-              <w:t xml:space="preserve">0.063</w:t>
-            </w:r>
-          </w:p>
-        </w:tc>
-        <w:tc>
-          <w:tcPr>
-            <w:tcBorders>
-              <w:bottom w:val="single" w:sz="8" w:space="0" w:color="666666"/>
-              <w:top w:val="single" w:sz="8" w:space="0" w:color="666666"/>
-            </w:tcBorders>
-            <w:shd w:val="clear" w:color="auto" w:fill="FFFFFF"/>
-            <w:tcMar>
-              <w:top w:w="0" w:type="dxa"/>
-              <w:bottom w:w="0" w:type="dxa"/>
-              <w:left w:w="0" w:type="dxa"/>
-              <w:right w:w="0" w:type="dxa"/>
-            </w:tcMar>
-            <w:vAlign w:val="center"/>
-          </w:tcPr>
-          <w:p>
-            <w:pPr>
-              <w:jc w:val="center"/>
-              <w:spacing w:after="60" w:before="60" w:line="240"/>
-              <w:ind w:firstLine="0" w:left="60" w:right="60"/>
-            </w:pPr>
-            <w:r xmlns:w="http://schemas.openxmlformats.org/wordprocessingml/2006/main" xmlns:wp="http://schemas.openxmlformats.org/drawingml/2006/wordprocessingDrawing" xmlns:r="http://schemas.openxmlformats.org/officeDocument/2006/relationships" xmlns:w14="http://schemas.microsoft.com/office/word/2010/wordml">
-              <w:rPr>
-                <w:rFonts w:ascii="Arial" w:hAnsi="Arial" w:eastAsia="Arial" w:cs="Arial"/>
-                <w:sz w:val="22"/>
-                <w:szCs w:val="22"/>
-                <w:color w:val="000000"/>
-              </w:rPr>
-              <w:t xml:space="preserve">0.802</w:t>
+              <w:t xml:space="preserve">0.001</w:t>
+            </w:r>
+          </w:p>
+        </w:tc>
+        <w:tc>
+          <w:tcPr>
+            <w:tcBorders>
+              <w:bottom w:val="single" w:sz="8" w:space="0" w:color="666666"/>
+              <w:top w:val="single" w:sz="8" w:space="0" w:color="666666"/>
+            </w:tcBorders>
+            <w:shd w:val="clear" w:color="auto" w:fill="FFFFFF"/>
+            <w:tcMar>
+              <w:top w:w="0" w:type="dxa"/>
+              <w:bottom w:w="0" w:type="dxa"/>
+              <w:left w:w="0" w:type="dxa"/>
+              <w:right w:w="0" w:type="dxa"/>
+            </w:tcMar>
+            <w:vAlign w:val="center"/>
+          </w:tcPr>
+          <w:p>
+            <w:pPr>
+              <w:jc w:val="center"/>
+              <w:spacing w:after="60" w:before="60" w:line="240"/>
+              <w:ind w:firstLine="0" w:left="60" w:right="60"/>
+            </w:pPr>
+            <w:r xmlns:w="http://schemas.openxmlformats.org/wordprocessingml/2006/main" xmlns:wp="http://schemas.openxmlformats.org/drawingml/2006/wordprocessingDrawing" xmlns:r="http://schemas.openxmlformats.org/officeDocument/2006/relationships" xmlns:w14="http://schemas.microsoft.com/office/word/2010/wordml">
+              <w:rPr>
+                <w:rFonts w:ascii="Arial" w:hAnsi="Arial" w:eastAsia="Arial" w:cs="Arial"/>
+                <w:sz w:val="22"/>
+                <w:szCs w:val="22"/>
+                <w:color w:val="000000"/>
+              </w:rPr>
+              <w:t xml:space="preserve">0.981</w:t>
             </w:r>
           </w:p>
         </w:tc>

</xml_diff>